<commit_message>
Update 9/7/2023 9:26PM EST
Updates as of 9:26PM EST on 9/7/2023.
</commit_message>
<xml_diff>
--- a/WAR CRIME PREVENTION SECURITY SYSTEMS/&SPECIFIC/&ANKLE WAR CRIME PREVENTION/20230907 - MCE123 Technology Development - Ankle War Crime Prevention Security Systems - v1.0.1.6.docx
+++ b/WAR CRIME PREVENTION SECURITY SYSTEMS/&SPECIFIC/&ANKLE WAR CRIME PREVENTION/20230907 - MCE123 Technology Development - Ankle War Crime Prevention Security Systems - v1.0.1.6.docx
@@ -207,7 +207,7 @@
           <w:sz w:val="28"/>
           <w:szCs w:val="28"/>
         </w:rPr>
-        <w:t>9/7/2023 2:14:38 PM</w:t>
+        <w:t>9/7/2023 8:48:41 PM</w:t>
       </w:r>
     </w:p>
     <w:p>
@@ -692,7 +692,7 @@
           <w:bCs/>
           <w:color w:val="FF0000"/>
         </w:rPr>
-        <w:t>BRACELET</w:t>
+        <w:t>BEND</w:t>
       </w:r>
       <w:r>
         <w:rPr>
@@ -753,7 +753,251 @@
           <w:bCs/>
           <w:color w:val="FF0000"/>
         </w:rPr>
+        <w:t>BIFLEX</w:t>
+      </w:r>
+      <w:r>
+        <w:rPr>
+          <w:b/>
+          <w:bCs/>
+        </w:rPr>
+        <w:t>;</w:t>
+      </w:r>
+      <w:proofErr w:type="gramEnd"/>
+    </w:p>
+    <w:p>
+      <w:pPr>
+        <w:ind w:left="360"/>
+        <w:jc w:val="both"/>
+        <w:rPr>
+          <w:b/>
+          <w:bCs/>
+        </w:rPr>
+      </w:pPr>
+      <w:r>
+        <w:tab/>
+      </w:r>
+      <w:r>
+        <w:rPr>
+          <w:u w:val="single"/>
+        </w:rPr>
+        <w:t>PREVENTION SECURITY SYSTEM</w:t>
+      </w:r>
+      <w:r>
+        <w:rPr>
+          <w:u w:val="single"/>
+        </w:rPr>
+        <w:t>:</w:t>
+      </w:r>
+      <w:r>
+        <w:t xml:space="preserve"> </w:t>
+      </w:r>
+      <w:r>
+        <w:rPr>
+          <w:b/>
+          <w:bCs/>
+          <w:color w:val="FF0000"/>
+        </w:rPr>
+        <w:t xml:space="preserve">ANY </w:t>
+      </w:r>
+      <w:r>
+        <w:rPr>
+          <w:b/>
+          <w:bCs/>
+          <w:color w:val="FF0000"/>
+        </w:rPr>
+        <w:t xml:space="preserve">ANKLE </w:t>
+      </w:r>
+      <w:proofErr w:type="gramStart"/>
+      <w:r>
+        <w:rPr>
+          <w:b/>
+          <w:bCs/>
+          <w:color w:val="FF0000"/>
+        </w:rPr>
+        <w:t>BRACELET</w:t>
+      </w:r>
+      <w:r>
+        <w:rPr>
+          <w:b/>
+          <w:bCs/>
+        </w:rPr>
+        <w:t>;</w:t>
+      </w:r>
+      <w:proofErr w:type="gramEnd"/>
+    </w:p>
+    <w:p>
+      <w:pPr>
+        <w:ind w:left="360"/>
+        <w:jc w:val="both"/>
+        <w:rPr>
+          <w:b/>
+          <w:bCs/>
+        </w:rPr>
+      </w:pPr>
+      <w:r>
+        <w:tab/>
+      </w:r>
+      <w:r>
+        <w:rPr>
+          <w:u w:val="single"/>
+        </w:rPr>
+        <w:t>PREVENTION SECURITY SYSTEM</w:t>
+      </w:r>
+      <w:r>
+        <w:rPr>
+          <w:u w:val="single"/>
+        </w:rPr>
+        <w:t>:</w:t>
+      </w:r>
+      <w:r>
+        <w:t xml:space="preserve"> </w:t>
+      </w:r>
+      <w:r>
+        <w:rPr>
+          <w:b/>
+          <w:bCs/>
+          <w:color w:val="FF0000"/>
+        </w:rPr>
+        <w:t xml:space="preserve">ANY </w:t>
+      </w:r>
+      <w:r>
+        <w:rPr>
+          <w:b/>
+          <w:bCs/>
+          <w:color w:val="FF0000"/>
+        </w:rPr>
+        <w:t xml:space="preserve">ANKLE </w:t>
+      </w:r>
+      <w:proofErr w:type="gramStart"/>
+      <w:r>
+        <w:rPr>
+          <w:b/>
+          <w:bCs/>
+          <w:color w:val="FF0000"/>
+        </w:rPr>
+        <w:t>EXTEND</w:t>
+      </w:r>
+      <w:r>
+        <w:rPr>
+          <w:b/>
+          <w:bCs/>
+        </w:rPr>
+        <w:t>;</w:t>
+      </w:r>
+      <w:proofErr w:type="gramEnd"/>
+    </w:p>
+    <w:p>
+      <w:pPr>
+        <w:ind w:left="360"/>
+        <w:jc w:val="both"/>
+        <w:rPr>
+          <w:b/>
+          <w:bCs/>
+        </w:rPr>
+      </w:pPr>
+      <w:r>
+        <w:tab/>
+      </w:r>
+      <w:r>
+        <w:rPr>
+          <w:u w:val="single"/>
+        </w:rPr>
+        <w:t>PREVENTION SECURITY SYSTEM</w:t>
+      </w:r>
+      <w:r>
+        <w:rPr>
+          <w:u w:val="single"/>
+        </w:rPr>
+        <w:t>:</w:t>
+      </w:r>
+      <w:r>
+        <w:t xml:space="preserve"> </w:t>
+      </w:r>
+      <w:r>
+        <w:rPr>
+          <w:b/>
+          <w:bCs/>
+          <w:color w:val="FF0000"/>
+        </w:rPr>
+        <w:t xml:space="preserve">ANY </w:t>
+      </w:r>
+      <w:r>
+        <w:rPr>
+          <w:b/>
+          <w:bCs/>
+          <w:color w:val="FF0000"/>
+        </w:rPr>
+        <w:t xml:space="preserve">ANKLE </w:t>
+      </w:r>
+      <w:proofErr w:type="gramStart"/>
+      <w:r>
+        <w:rPr>
+          <w:b/>
+          <w:bCs/>
+          <w:color w:val="FF0000"/>
+        </w:rPr>
         <w:t>PAIN</w:t>
+      </w:r>
+      <w:r>
+        <w:rPr>
+          <w:b/>
+          <w:bCs/>
+        </w:rPr>
+        <w:t>;</w:t>
+      </w:r>
+      <w:proofErr w:type="gramEnd"/>
+    </w:p>
+    <w:p>
+      <w:pPr>
+        <w:ind w:left="360"/>
+        <w:jc w:val="both"/>
+        <w:rPr>
+          <w:b/>
+          <w:bCs/>
+        </w:rPr>
+      </w:pPr>
+      <w:r>
+        <w:tab/>
+      </w:r>
+      <w:r>
+        <w:rPr>
+          <w:u w:val="single"/>
+        </w:rPr>
+        <w:t>PREVENTION SECURITY SYSTEM</w:t>
+      </w:r>
+      <w:r>
+        <w:rPr>
+          <w:u w:val="single"/>
+        </w:rPr>
+        <w:t>:</w:t>
+      </w:r>
+      <w:r>
+        <w:t xml:space="preserve"> </w:t>
+      </w:r>
+      <w:r>
+        <w:rPr>
+          <w:b/>
+          <w:bCs/>
+          <w:color w:val="FF0000"/>
+        </w:rPr>
+        <w:t xml:space="preserve">ANY </w:t>
+      </w:r>
+      <w:r>
+        <w:rPr>
+          <w:b/>
+          <w:bCs/>
+          <w:color w:val="FF0000"/>
+        </w:rPr>
+        <w:t xml:space="preserve">ANKLE </w:t>
+      </w:r>
+      <w:proofErr w:type="gramStart"/>
+      <w:r>
+        <w:rPr>
+          <w:b/>
+          <w:bCs/>
+          <w:color w:val="FF0000"/>
+        </w:rPr>
+        <w:t>ROCKER</w:t>
       </w:r>
       <w:r>
         <w:rPr>

</xml_diff>